<commit_message>
Separated goals and project report.
</commit_message>
<xml_diff>
--- a/goals1.docx
+++ b/goals1.docx
@@ -15,7 +15,11 @@
         <w:t xml:space="preserve"> and Jared Anderson</w:t>
       </w:r>
     </w:p>
-    <w:p/>
+    <w:p>
+      <w:r>
+        <w:t>Remaining goals:</w:t>
+      </w:r>
+    </w:p>
     <w:p>
       <w:pPr>
         <w:pStyle w:val="ListParagraph"/>
@@ -25,7 +29,7 @@
         </w:numPr>
       </w:pPr>
       <w:r>
-        <w:t>First person</w:t>
+        <w:t>Player will make their way through procedurally generated maze</w:t>
       </w:r>
     </w:p>
     <w:p>
@@ -37,7 +41,12 @@
         </w:numPr>
       </w:pPr>
       <w:r>
-        <w:t>Player will make their way through procedurally generated maze</w:t>
+        <w:t>On completion, regenerate</w:t>
+      </w:r>
+      <w:bookmarkStart w:id="0" w:name="_GoBack"/>
+      <w:bookmarkEnd w:id="0"/>
+      <w:r>
+        <w:t xml:space="preserve"> map and place at start</w:t>
       </w:r>
     </w:p>
     <w:p>
@@ -61,7 +70,7 @@
         </w:numPr>
       </w:pPr>
       <w:r>
-        <w:t>On completion, regenerate map and place at start</w:t>
+        <w:t>Elevation to make players jump, climb, and fall</w:t>
       </w:r>
     </w:p>
     <w:p>
@@ -97,7 +106,13 @@
         </w:numPr>
       </w:pPr>
       <w:r>
-        <w:t>Elevation to make players jump, climb, and fall</w:t>
+        <w:t>Boundaries to keep players within the play area</w:t>
+      </w:r>
+    </w:p>
+    <w:p/>
+    <w:p>
+      <w:r>
+        <w:t>Completed goals:</w:t>
       </w:r>
     </w:p>
     <w:p>
@@ -109,41 +124,11 @@
         </w:numPr>
       </w:pPr>
       <w:r>
-        <w:t>Boundaries to keep players within the play area</w:t>
+        <w:t>First person</w:t>
       </w:r>
     </w:p>
     <w:p/>
-    <w:p>
-      <w:r>
-        <w:t xml:space="preserve">In this first iteration, we implemented a </w:t>
-      </w:r>
-      <w:proofErr w:type="gramStart"/>
-      <w:r>
-        <w:t>first person</w:t>
-      </w:r>
-      <w:proofErr w:type="gramEnd"/>
-      <w:r>
-        <w:t xml:space="preserve"> perspective in which the player can move around the map. The player </w:t>
-      </w:r>
-      <w:proofErr w:type="gramStart"/>
-      <w:r>
-        <w:t>remains a fixed height above the ground at all times</w:t>
-      </w:r>
-      <w:proofErr w:type="gramEnd"/>
-      <w:r>
-        <w:t xml:space="preserve">. At the current time, there is a single boundary, but the player </w:t>
-      </w:r>
-      <w:proofErr w:type="gramStart"/>
-      <w:r>
-        <w:t>is able to</w:t>
-      </w:r>
-      <w:proofErr w:type="gramEnd"/>
-      <w:r>
-        <w:t xml:space="preserve"> pass through it. </w:t>
-      </w:r>
-      <w:bookmarkStart w:id="0" w:name="_GoBack"/>
-      <w:bookmarkEnd w:id="0"/>
-    </w:p>
+    <w:p/>
     <w:sectPr>
       <w:pgSz w:w="12240" w:h="15840"/>
       <w:pgMar w:top="1440" w:right="1440" w:bottom="1440" w:left="1440" w:header="720" w:footer="720" w:gutter="0"/>

</xml_diff>